<commit_message>
Goblin 2 Plus get started
</commit_message>
<xml_diff>
--- a/compatibility_test/Test.docx
+++ b/compatibility_test/Test.docx
@@ -1137,6 +1137,34 @@
           <w:szCs w:val="24"/>
           <w:lang w:val="en-US" w:eastAsia="es-MX"/>
         </w:rPr>
+        <w:t>Download the code</w:t>
+      </w:r>
+      <w:bookmarkStart w:id="4" w:name="_GoBack"/>
+      <w:bookmarkEnd w:id="4"/>
+    </w:p>
+    <w:p>
+      <w:pPr>
+        <w:numPr>
+          <w:ilvl w:val="0"/>
+          <w:numId w:val="5"/>
+        </w:numPr>
+        <w:spacing w:before="240" w:after="240" w:line="240" w:lineRule="auto"/>
+        <w:rPr>
+          <w:rFonts w:ascii="Arial" w:eastAsia="Times New Roman" w:hAnsi="Arial" w:cs="Arial"/>
+          <w:color w:val="24292E"/>
+          <w:sz w:val="24"/>
+          <w:szCs w:val="24"/>
+          <w:lang w:val="en-US" w:eastAsia="es-MX"/>
+        </w:rPr>
+      </w:pPr>
+      <w:r>
+        <w:rPr>
+          <w:rFonts w:ascii="Arial" w:eastAsia="Times New Roman" w:hAnsi="Arial" w:cs="Arial"/>
+          <w:color w:val="24292E"/>
+          <w:sz w:val="24"/>
+          <w:szCs w:val="24"/>
+          <w:lang w:val="en-US" w:eastAsia="es-MX"/>
+        </w:rPr>
         <w:t>You need to fill the following lines</w:t>
       </w:r>
     </w:p>
@@ -1308,8 +1336,6 @@
         </w:rPr>
         <w:t>//any symmetric key for the {device id} identity</w:t>
       </w:r>
-      <w:bookmarkStart w:id="4" w:name="_GoBack"/>
-      <w:bookmarkEnd w:id="4"/>
     </w:p>
     <w:p>
       <w:pPr>
@@ -1528,6 +1554,7 @@
           <w:szCs w:val="24"/>
           <w:lang w:val="en-US" w:eastAsia="es-MX"/>
         </w:rPr>
+        <w:lastRenderedPageBreak/>
         <w:t xml:space="preserve">You can see the symmetric key here </w:t>
       </w:r>
       <w:proofErr w:type="gramStart"/>
@@ -1638,7 +1665,6 @@
           <w:szCs w:val="24"/>
           <w:lang w:val="en-US" w:eastAsia="es-MX"/>
         </w:rPr>
-        <w:lastRenderedPageBreak/>
         <w:t>Run the file and copy the output (your SAS Token).</w:t>
       </w:r>
     </w:p>

</xml_diff>